<commit_message>
adaugarea prezentatiilor de pe disk
</commit_message>
<xml_diff>
--- a/MINISTERUL EDUCAȚIEI, CULTURII ȘI CERCETĂRII.docx
+++ b/MINISTERUL EDUCAȚIEI, CULTURII ȘI CERCETĂRII.docx
@@ -377,7 +377,7 @@
         <w:br w:type="page"/>
       </w:r>
     </w:p>
-    <w:bookmarkStart w:id="0" w:name="_Toc71781911" w:displacedByCustomXml="next"/>
+    <w:bookmarkStart w:id="0" w:name="_Toc71782123" w:displacedByCustomXml="next"/>
     <w:sdt>
       <w:sdtPr>
         <w:rPr>
@@ -428,7 +428,7 @@
           <w:r>
             <w:fldChar w:fldCharType="separate"/>
           </w:r>
-          <w:hyperlink w:anchor="_Toc71781911" w:history="1">
+          <w:hyperlink w:anchor="_Toc71782123" w:history="1">
             <w:r>
               <w:rPr>
                 <w:rStyle w:val="a6"/>
@@ -455,7 +455,7 @@
                 <w:noProof/>
                 <w:webHidden/>
               </w:rPr>
-              <w:instrText xml:space="preserve"> PAGEREF _Toc71781911 \h </w:instrText>
+              <w:instrText xml:space="preserve"> PAGEREF _Toc71782123 \h </w:instrText>
             </w:r>
             <w:r>
               <w:rPr>
@@ -496,7 +496,7 @@
               <w:noProof/>
             </w:rPr>
           </w:pPr>
-          <w:hyperlink w:anchor="_Toc71781912" w:history="1">
+          <w:hyperlink w:anchor="_Toc71782124" w:history="1">
             <w:r>
               <w:rPr>
                 <w:rStyle w:val="a6"/>
@@ -524,7 +524,7 @@
                 <w:noProof/>
                 <w:webHidden/>
               </w:rPr>
-              <w:instrText xml:space="preserve"> PAGEREF _Toc71781912 \h </w:instrText>
+              <w:instrText xml:space="preserve"> PAGEREF _Toc71782124 \h </w:instrText>
             </w:r>
             <w:r>
               <w:rPr>
@@ -565,7 +565,7 @@
               <w:noProof/>
             </w:rPr>
           </w:pPr>
-          <w:hyperlink w:anchor="_Toc71781913" w:history="1">
+          <w:hyperlink w:anchor="_Toc71782125" w:history="1">
             <w:r>
               <w:rPr>
                 <w:rStyle w:val="a6"/>
@@ -592,7 +592,7 @@
                 <w:noProof/>
                 <w:webHidden/>
               </w:rPr>
-              <w:instrText xml:space="preserve"> PAGEREF _Toc71781913 \h </w:instrText>
+              <w:instrText xml:space="preserve"> PAGEREF _Toc71782125 \h </w:instrText>
             </w:r>
             <w:r>
               <w:rPr>
@@ -633,7 +633,7 @@
               <w:noProof/>
             </w:rPr>
           </w:pPr>
-          <w:hyperlink w:anchor="_Toc71781914" w:history="1">
+          <w:hyperlink w:anchor="_Toc71782126" w:history="1">
             <w:r>
               <w:rPr>
                 <w:rStyle w:val="a6"/>
@@ -660,7 +660,7 @@
                 <w:noProof/>
                 <w:webHidden/>
               </w:rPr>
-              <w:instrText xml:space="preserve"> PAGEREF _Toc71781914 \h </w:instrText>
+              <w:instrText xml:space="preserve"> PAGEREF _Toc71782126 \h </w:instrText>
             </w:r>
             <w:r>
               <w:rPr>
@@ -701,7 +701,7 @@
               <w:noProof/>
             </w:rPr>
           </w:pPr>
-          <w:hyperlink w:anchor="_Toc71781915" w:history="1">
+          <w:hyperlink w:anchor="_Toc71782127" w:history="1">
             <w:r>
               <w:rPr>
                 <w:rStyle w:val="a6"/>
@@ -728,7 +728,7 @@
                 <w:noProof/>
                 <w:webHidden/>
               </w:rPr>
-              <w:instrText xml:space="preserve"> PAGEREF _Toc71781915 \h </w:instrText>
+              <w:instrText xml:space="preserve"> PAGEREF _Toc71782127 \h </w:instrText>
             </w:r>
             <w:r>
               <w:rPr>
@@ -748,7 +748,7 @@
                 <w:noProof/>
                 <w:webHidden/>
               </w:rPr>
-              <w:t>4</w:t>
+              <w:t>5</w:t>
             </w:r>
             <w:r>
               <w:rPr>
@@ -769,7 +769,7 @@
               <w:noProof/>
             </w:rPr>
           </w:pPr>
-          <w:hyperlink w:anchor="_Toc71781916" w:history="1">
+          <w:hyperlink w:anchor="_Toc71782128" w:history="1">
             <w:r>
               <w:rPr>
                 <w:rStyle w:val="a6"/>
@@ -796,7 +796,7 @@
                 <w:noProof/>
                 <w:webHidden/>
               </w:rPr>
-              <w:instrText xml:space="preserve"> PAGEREF _Toc71781916 \h </w:instrText>
+              <w:instrText xml:space="preserve"> PAGEREF _Toc71782128 \h </w:instrText>
             </w:r>
             <w:r>
               <w:rPr>
@@ -816,7 +816,7 @@
                 <w:noProof/>
                 <w:webHidden/>
               </w:rPr>
-              <w:t>4</w:t>
+              <w:t>5</w:t>
             </w:r>
             <w:r>
               <w:rPr>
@@ -837,7 +837,7 @@
               <w:noProof/>
             </w:rPr>
           </w:pPr>
-          <w:hyperlink w:anchor="_Toc71781917" w:history="1">
+          <w:hyperlink w:anchor="_Toc71782129" w:history="1">
             <w:r>
               <w:rPr>
                 <w:rStyle w:val="a6"/>
@@ -864,7 +864,7 @@
                 <w:noProof/>
                 <w:webHidden/>
               </w:rPr>
-              <w:instrText xml:space="preserve"> PAGEREF _Toc71781917 \h </w:instrText>
+              <w:instrText xml:space="preserve"> PAGEREF _Toc71782129 \h </w:instrText>
             </w:r>
             <w:r>
               <w:rPr>
@@ -884,7 +884,7 @@
                 <w:noProof/>
                 <w:webHidden/>
               </w:rPr>
-              <w:t>6</w:t>
+              <w:t>7</w:t>
             </w:r>
             <w:r>
               <w:rPr>
@@ -905,13 +905,13 @@
               <w:noProof/>
             </w:rPr>
           </w:pPr>
-          <w:hyperlink w:anchor="_Toc71781918" w:history="1">
+          <w:hyperlink w:anchor="_Toc71782130" w:history="1">
             <w:r>
               <w:rPr>
                 <w:rStyle w:val="a6"/>
                 <w:noProof/>
               </w:rPr>
-              <w:t>3. Modelul Relațional</w:t>
+              <w:t>4. Modelul Relațional</w:t>
             </w:r>
             <w:r>
               <w:rPr>
@@ -932,7 +932,7 @@
                 <w:noProof/>
                 <w:webHidden/>
               </w:rPr>
-              <w:instrText xml:space="preserve"> PAGEREF _Toc71781918 \h </w:instrText>
+              <w:instrText xml:space="preserve"> PAGEREF _Toc71782130 \h </w:instrText>
             </w:r>
             <w:r>
               <w:rPr>
@@ -952,7 +952,7 @@
                 <w:noProof/>
                 <w:webHidden/>
               </w:rPr>
-              <w:t>6</w:t>
+              <w:t>8</w:t>
             </w:r>
             <w:r>
               <w:rPr>
@@ -973,13 +973,13 @@
               <w:noProof/>
             </w:rPr>
           </w:pPr>
-          <w:hyperlink w:anchor="_Toc71781919" w:history="1">
+          <w:hyperlink w:anchor="_Toc71782131" w:history="1">
             <w:r>
               <w:rPr>
                 <w:rStyle w:val="a6"/>
                 <w:noProof/>
               </w:rPr>
-              <w:t>3.1 Teoria Grafurilor</w:t>
+              <w:t>4.1 Teoria Grafurilor</w:t>
             </w:r>
             <w:r>
               <w:rPr>
@@ -1000,7 +1000,7 @@
                 <w:noProof/>
                 <w:webHidden/>
               </w:rPr>
-              <w:instrText xml:space="preserve"> PAGEREF _Toc71781919 \h </w:instrText>
+              <w:instrText xml:space="preserve"> PAGEREF _Toc71782131 \h </w:instrText>
             </w:r>
             <w:r>
               <w:rPr>
@@ -1020,7 +1020,7 @@
                 <w:noProof/>
                 <w:webHidden/>
               </w:rPr>
-              <w:t>7</w:t>
+              <w:t>8</w:t>
             </w:r>
             <w:r>
               <w:rPr>
@@ -1041,13 +1041,13 @@
               <w:noProof/>
             </w:rPr>
           </w:pPr>
-          <w:hyperlink w:anchor="_Toc71781920" w:history="1">
+          <w:hyperlink w:anchor="_Toc71782132" w:history="1">
             <w:r>
               <w:rPr>
                 <w:rStyle w:val="a6"/>
                 <w:noProof/>
               </w:rPr>
-              <w:t>3.2 Modelul GraphQL</w:t>
+              <w:t>4.2 Modelul GraphQL</w:t>
             </w:r>
             <w:r>
               <w:rPr>
@@ -1068,7 +1068,7 @@
                 <w:noProof/>
                 <w:webHidden/>
               </w:rPr>
-              <w:instrText xml:space="preserve"> PAGEREF _Toc71781920 \h </w:instrText>
+              <w:instrText xml:space="preserve"> PAGEREF _Toc71782132 \h </w:instrText>
             </w:r>
             <w:r>
               <w:rPr>
@@ -1088,7 +1088,7 @@
                 <w:noProof/>
                 <w:webHidden/>
               </w:rPr>
-              <w:t>7</w:t>
+              <w:t>8</w:t>
             </w:r>
             <w:r>
               <w:rPr>
@@ -1109,7 +1109,7 @@
               <w:noProof/>
             </w:rPr>
           </w:pPr>
-          <w:hyperlink w:anchor="_Toc71781921" w:history="1">
+          <w:hyperlink w:anchor="_Toc71782133" w:history="1">
             <w:r>
               <w:rPr>
                 <w:rStyle w:val="a6"/>
@@ -1136,7 +1136,7 @@
                 <w:noProof/>
                 <w:webHidden/>
               </w:rPr>
-              <w:instrText xml:space="preserve"> PAGEREF _Toc71781921 \h </w:instrText>
+              <w:instrText xml:space="preserve"> PAGEREF _Toc71782133 \h </w:instrText>
             </w:r>
             <w:r>
               <w:rPr>
@@ -1156,7 +1156,7 @@
                 <w:noProof/>
                 <w:webHidden/>
               </w:rPr>
-              <w:t>9</w:t>
+              <w:t>10</w:t>
             </w:r>
             <w:r>
               <w:rPr>
@@ -1196,8 +1196,6 @@
         </w:rPr>
         <w:br w:type="page"/>
       </w:r>
-      <w:bookmarkStart w:id="1" w:name="_GoBack"/>
-      <w:bookmarkEnd w:id="1"/>
     </w:p>
     <w:p>
       <w:pPr>
@@ -1206,7 +1204,7 @@
           <w:highlight w:val="white"/>
         </w:rPr>
       </w:pPr>
-      <w:bookmarkStart w:id="2" w:name="_Toc71781912"/>
+      <w:bookmarkStart w:id="1" w:name="_Toc71782124"/>
       <w:r>
         <w:rPr>
           <w:highlight w:val="white"/>
@@ -1214,7 +1212,7 @@
         <w:lastRenderedPageBreak/>
         <w:t>INTRODUCERE</w:t>
       </w:r>
-      <w:bookmarkEnd w:id="2"/>
+      <w:bookmarkEnd w:id="1"/>
     </w:p>
     <w:p>
       <w:pPr>
@@ -1382,22 +1380,22 @@
           <w:lang w:val="ro-MO"/>
         </w:rPr>
       </w:pPr>
-      <w:bookmarkStart w:id="3" w:name="_5to9m7n91lz8" w:colFirst="0" w:colLast="0"/>
+      <w:bookmarkStart w:id="2" w:name="_5to9m7n91lz8" w:colFirst="0" w:colLast="0"/>
+      <w:bookmarkEnd w:id="2"/>
+      <w:r>
+        <w:rPr>
+          <w:lang w:val="ro-MO"/>
+        </w:rPr>
+        <w:br w:type="page"/>
+      </w:r>
+    </w:p>
+    <w:p>
+      <w:pPr>
+        <w:pStyle w:val="Titlu"/>
+      </w:pPr>
+      <w:bookmarkStart w:id="3" w:name="_q22b3ohxwk7q" w:colFirst="0" w:colLast="0"/>
+      <w:bookmarkStart w:id="4" w:name="_Toc71782125"/>
       <w:bookmarkEnd w:id="3"/>
-      <w:r>
-        <w:rPr>
-          <w:lang w:val="ro-MO"/>
-        </w:rPr>
-        <w:br w:type="page"/>
-      </w:r>
-    </w:p>
-    <w:p>
-      <w:pPr>
-        <w:pStyle w:val="Titlu"/>
-      </w:pPr>
-      <w:bookmarkStart w:id="4" w:name="_q22b3ohxwk7q" w:colFirst="0" w:colLast="0"/>
-      <w:bookmarkStart w:id="5" w:name="_Toc71781913"/>
-      <w:bookmarkEnd w:id="4"/>
       <w:r>
         <w:lastRenderedPageBreak/>
         <w:t xml:space="preserve">1 </w:t>
@@ -1405,6 +1403,30 @@
       <w:r>
         <w:t>Aplicarea bazelor de date la gestiunea datelor</w:t>
       </w:r>
+      <w:bookmarkEnd w:id="4"/>
+    </w:p>
+    <w:p>
+      <w:pPr>
+        <w:pStyle w:val="Textsimplu"/>
+      </w:pPr>
+      <w:r>
+        <w:t xml:space="preserve">În prezent, aproape că nu există aplicații, care nu ar avea legătură cu baze de date, deoarece orice tip de aplicații, fie desktop, fie web, au nevoie de un mecanism de stocare, de prelucrare și de manipulare într-un mod facil a informațiilor specifice. Aceste tipuri de mecanisme sunt solicitate în diferite domenii: economie (ca de exemplu, păstrarea datelor clienților unei bănci), pedagogie (păstrarea și manipularea datelor despre elevi sau studenți ai unor instituții), rețele de socializare (păstrarea informațiilor utilizatorilor unei rețele de socializare), etc. </w:t>
+      </w:r>
+      <w:r>
+        <w:t xml:space="preserve"> </w:t>
+      </w:r>
+      <w:r>
+        <w:t>Actualitatea mecanismelor izbucnește din cauza cerințelor pe piață: există o mulțime de date, toate fiind necesar de a fi prelucrate, păstrate, gestionate rapid și sigur. Pe hârtie, procesele date ar lua prea mult timp, de aceea este evidentă actualitatea mecanismelor automate.</w:t>
+      </w:r>
+    </w:p>
+    <w:p>
+      <w:pPr>
+        <w:pStyle w:val="Supcapitol"/>
+      </w:pPr>
+      <w:bookmarkStart w:id="5" w:name="_Toc71782126"/>
+      <w:r>
+        <w:t>1.1 Mecanismul de lucru</w:t>
+      </w:r>
       <w:bookmarkEnd w:id="5"/>
     </w:p>
     <w:p>
@@ -1412,120 +1434,112 @@
         <w:pStyle w:val="Textsimplu"/>
       </w:pPr>
       <w:r>
-        <w:t xml:space="preserve">În prezent, aproape că nu există aplicații, care nu ar avea legătură cu baze de date, deoarece orice tip de aplicații, fie desktop, fie web, au nevoie de un mecanism de stocare, de prelucrare și de manipulare într-un mod facil a informațiilor specifice. Aceste tipuri de mecanisme sunt solicitate în diferite domenii: economie (ca de exemplu, păstrarea datelor clienților unei bănci), pedagogie (păstrarea și manipularea datelor despre elevi sau studenți ai unor instituții), rețele de socializare (păstrarea informațiilor utilizatorilor unei rețele de socializare), etc. </w:t>
-      </w:r>
-      <w:r>
-        <w:t xml:space="preserve"> </w:t>
-      </w:r>
-      <w:r>
-        <w:t>Actualitatea mecanismelor izbucnește din cauza cerințelor pe piață: există o mulțime de date, toate fiind necesar de a fi prelucrate, păstrate, gestionate rapid și sigur. Pe hârtie, procesele date ar lua prea mult timp, de aceea este evidentă actualitatea mecanismelor automate.</w:t>
+        <w:t>Î</w:t>
+      </w:r>
+      <w:r>
+        <w:t xml:space="preserve">n general, toate bazele de date sunt manipulate de către un mecanism unic, numit Sistemul de Gestionare a Bazelor de Date (abreviat SGBD). El este format din toate programele, interfețele și procesele care presupun crearea, inserarea, schimbarea și distrugerea bazelor de date. </w:t>
+      </w:r>
+      <w:r>
+        <w:rPr>
+          <w:i/>
+        </w:rPr>
+        <w:t>Bazele de date</w:t>
+      </w:r>
+      <w:r>
+        <w:t xml:space="preserve"> prezintă modalitatea unică de stocare a unor informații sau date.</w:t>
+      </w:r>
+    </w:p>
+    <w:p>
+      <w:pPr>
+        <w:rPr>
+          <w:rFonts w:ascii="Times New Roman" w:eastAsia="Times New Roman" w:hAnsi="Times New Roman" w:cs="Times New Roman"/>
+          <w:b/>
+          <w:caps/>
+          <w:sz w:val="36"/>
+          <w:szCs w:val="36"/>
+          <w:lang w:val="ro-MO"/>
+        </w:rPr>
+      </w:pPr>
+      <w:r>
+        <w:br w:type="page"/>
+      </w:r>
+    </w:p>
+    <w:p>
+      <w:pPr>
+        <w:pStyle w:val="Titlu"/>
+      </w:pPr>
+      <w:bookmarkStart w:id="6" w:name="_Toc71782127"/>
+      <w:r>
+        <w:lastRenderedPageBreak/>
+        <w:t xml:space="preserve">2. </w:t>
+      </w:r>
+      <w:r>
+        <w:t>T</w:t>
+      </w:r>
+      <w:r>
+        <w:t>ipul relațional</w:t>
+      </w:r>
+      <w:r>
+        <w:t xml:space="preserve"> de baze de date</w:t>
+      </w:r>
+      <w:bookmarkEnd w:id="6"/>
+    </w:p>
+    <w:p>
+      <w:pPr>
+        <w:pStyle w:val="Textsimplu"/>
+        <w:rPr>
+          <w:lang w:val="en-US"/>
+        </w:rPr>
+      </w:pPr>
+      <w:r>
+        <w:t xml:space="preserve">Sunt mai multe tipuri de baze de date, fiecare având modul de reprezentare și gestionare diferit. Primul tip este cel </w:t>
+      </w:r>
+      <w:r>
+        <w:rPr>
+          <w:i/>
+        </w:rPr>
+        <w:t>relațional</w:t>
+      </w:r>
+      <w:r>
+        <w:t>, care presupune că fiecare bază de dată este reprezentată sub formă de tabele. Aceste tabele conțin câmpuri, care permit sortarea info</w:t>
+      </w:r>
+      <w:r>
+        <w:t>rmației și datelor propriu-zise</w:t>
+      </w:r>
+      <w:r>
+        <w:rPr>
+          <w:lang w:val="en-US"/>
+        </w:rPr>
+        <w:t>[3].</w:t>
+      </w:r>
+    </w:p>
+    <w:p>
+      <w:pPr>
+        <w:pStyle w:val="Textsimplu"/>
+      </w:pPr>
+      <w:r>
+        <w:t xml:space="preserve">Sunt mai multe tipuri de baze de date, fiecare având modul său de reprezentare și gestionare diferit. Primul tip este cel </w:t>
+      </w:r>
+      <w:r>
+        <w:rPr>
+          <w:i/>
+          <w:iCs/>
+        </w:rPr>
+        <w:t>relațional</w:t>
+      </w:r>
+      <w:r>
+        <w:t xml:space="preserve">, care presupune că fiecare bază de dată este reprezentată sub formă de tabele. Aceste tabele conțin câmpuri, care permit sortarea informației și datelor propriu-zise. </w:t>
       </w:r>
     </w:p>
     <w:p>
       <w:pPr>
         <w:pStyle w:val="Supcapitol"/>
       </w:pPr>
-      <w:bookmarkStart w:id="6" w:name="_Toc71781914"/>
-      <w:r>
-        <w:t>1.1 Mecanismul de lucru</w:t>
-      </w:r>
-      <w:bookmarkEnd w:id="6"/>
-    </w:p>
-    <w:p>
-      <w:pPr>
-        <w:pStyle w:val="Textsimplu"/>
-      </w:pPr>
-      <w:r>
-        <w:t>Î</w:t>
-      </w:r>
-      <w:r>
-        <w:t xml:space="preserve">n general, toate bazele de date sunt manipulate de către un mecanism unic, numit Sistemul de Gestionare a Bazelor de Date (abreviat SGBD). El este format din toate programele, interfețele și procesele care presupun crearea, inserarea, schimbarea și distrugerea bazelor de date. </w:t>
-      </w:r>
-      <w:r>
-        <w:rPr>
-          <w:i/>
-        </w:rPr>
-        <w:t>Bazele de date</w:t>
-      </w:r>
-      <w:r>
-        <w:t xml:space="preserve"> prezintă modalitatea unică de stocare a unor informații sau date.</w:t>
-      </w:r>
-    </w:p>
-    <w:p>
-      <w:pPr>
-        <w:pStyle w:val="Titlu"/>
-      </w:pPr>
-      <w:bookmarkStart w:id="7" w:name="_Toc71781915"/>
-      <w:r>
-        <w:t xml:space="preserve">2. </w:t>
-      </w:r>
-      <w:r>
-        <w:t>T</w:t>
-      </w:r>
-      <w:r>
-        <w:t>ipul relațional</w:t>
-      </w:r>
-      <w:r>
-        <w:t xml:space="preserve"> de baze de date</w:t>
+      <w:bookmarkStart w:id="7" w:name="_Toc71782128"/>
+      <w:r>
+        <w:t>2.1 Tipuri de relații</w:t>
       </w:r>
       <w:bookmarkEnd w:id="7"/>
-    </w:p>
-    <w:p>
-      <w:pPr>
-        <w:pStyle w:val="Textsimplu"/>
-        <w:rPr>
-          <w:lang w:val="en-US"/>
-        </w:rPr>
-      </w:pPr>
-      <w:r>
-        <w:t xml:space="preserve">Sunt mai multe tipuri de baze de date, fiecare având modul de reprezentare și gestionare diferit. Primul tip este cel </w:t>
-      </w:r>
-      <w:r>
-        <w:rPr>
-          <w:i/>
-        </w:rPr>
-        <w:t>relațional</w:t>
-      </w:r>
-      <w:r>
-        <w:t>, care presupune că fiecare bază de dată este reprezentată sub formă de tabele. Aceste tabele conțin câmpuri, care permit sortarea info</w:t>
-      </w:r>
-      <w:r>
-        <w:t>rmației și datelor propriu-zise</w:t>
-      </w:r>
-      <w:r>
-        <w:rPr>
-          <w:lang w:val="en-US"/>
-        </w:rPr>
-        <w:t>[3].</w:t>
-      </w:r>
-    </w:p>
-    <w:p>
-      <w:pPr>
-        <w:pStyle w:val="Textsimplu"/>
-      </w:pPr>
-      <w:r>
-        <w:t xml:space="preserve">Sunt mai multe tipuri de baze de date, fiecare având modul său de reprezentare și gestionare diferit. Primul tip este cel </w:t>
-      </w:r>
-      <w:r>
-        <w:rPr>
-          <w:i/>
-          <w:iCs/>
-        </w:rPr>
-        <w:t>relațional</w:t>
-      </w:r>
-      <w:r>
-        <w:t xml:space="preserve">, care presupune că fiecare bază de dată este reprezentată sub formă de tabele. Aceste tabele conțin câmpuri, care permit sortarea informației și datelor propriu-zise. </w:t>
-      </w:r>
-    </w:p>
-    <w:p>
-      <w:pPr>
-        <w:pStyle w:val="Supcapitol"/>
-      </w:pPr>
-      <w:bookmarkStart w:id="8" w:name="_Toc71781916"/>
-      <w:r>
-        <w:t>2.1 Tipuri de relații</w:t>
-      </w:r>
-      <w:bookmarkEnd w:id="8"/>
     </w:p>
     <w:p>
       <w:pPr>
@@ -1614,13 +1628,8 @@
     </w:p>
     <w:p>
       <w:pPr>
-        <w:rPr>
-          <w:lang w:val="en-US"/>
-        </w:rPr>
-      </w:pPr>
-      <w:r>
-        <w:br w:type="page"/>
-      </w:r>
+        <w:pStyle w:val="Textsimplu"/>
+      </w:pPr>
     </w:p>
     <w:tbl>
       <w:tblPr>
@@ -1655,7 +1664,6 @@
               <w:rPr>
                 <w:lang w:val="en-US"/>
               </w:rPr>
-              <w:lastRenderedPageBreak/>
               <w:t>Studenții</w:t>
             </w:r>
             <w:proofErr w:type="spellEnd"/>
@@ -2166,6 +2174,11 @@
       <w:r>
         <w:t xml:space="preserve"> (fig. 2).</w:t>
       </w:r>
+    </w:p>
+    <w:p>
+      <w:pPr>
+        <w:pStyle w:val="Textsimplu"/>
+      </w:pPr>
     </w:p>
     <w:tbl>
       <w:tblPr>
@@ -2357,6 +2370,7 @@
         <w:pStyle w:val="Textsimplu"/>
       </w:pPr>
       <w:r>
+        <w:lastRenderedPageBreak/>
         <w:t xml:space="preserve">(fig.2 </w:t>
       </w:r>
       <w:r>
@@ -2527,6 +2541,15 @@
       <w:r>
         <w:t>.</w:t>
       </w:r>
+    </w:p>
+    <w:p>
+      <w:pPr>
+        <w:pStyle w:val="Textsimplu"/>
+        <w:rPr>
+          <w:i/>
+          <w:iCs/>
+        </w:rPr>
+      </w:pPr>
     </w:p>
     <w:tbl>
       <w:tblPr>
@@ -2732,9 +2755,24 @@
     </w:p>
     <w:p>
       <w:pPr>
+        <w:rPr>
+          <w:rFonts w:ascii="Times New Roman" w:eastAsia="Times New Roman" w:hAnsi="Times New Roman" w:cs="Times New Roman"/>
+          <w:b/>
+          <w:caps/>
+          <w:sz w:val="36"/>
+          <w:szCs w:val="36"/>
+          <w:lang w:val="ro-MO"/>
+        </w:rPr>
+      </w:pPr>
+      <w:r>
+        <w:br w:type="page"/>
+      </w:r>
+    </w:p>
+    <w:p>
+      <w:pPr>
         <w:pStyle w:val="Titlu"/>
       </w:pPr>
-      <w:bookmarkStart w:id="9" w:name="_Toc71781917"/>
+      <w:bookmarkStart w:id="8" w:name="_Toc71782129"/>
       <w:r>
         <w:lastRenderedPageBreak/>
         <w:t>3.</w:t>
@@ -2742,7 +2780,7 @@
       <w:r>
         <w:t>SQL – limbajul standart de interogare</w:t>
       </w:r>
-      <w:bookmarkEnd w:id="9"/>
+      <w:bookmarkEnd w:id="8"/>
     </w:p>
     <w:p>
       <w:pPr>
@@ -2876,11 +2914,83 @@
     </w:p>
     <w:p>
       <w:pPr>
+        <w:rPr>
+          <w:rFonts w:ascii="Times New Roman" w:eastAsia="Times New Roman" w:hAnsi="Times New Roman" w:cs="Times New Roman"/>
+          <w:b/>
+          <w:caps/>
+          <w:sz w:val="36"/>
+          <w:szCs w:val="36"/>
+          <w:lang w:val="ro-MO"/>
+        </w:rPr>
+      </w:pPr>
+      <w:r>
+        <w:br w:type="page"/>
+      </w:r>
+    </w:p>
+    <w:p>
+      <w:pPr>
         <w:pStyle w:val="Titlu"/>
       </w:pPr>
-      <w:bookmarkStart w:id="10" w:name="_Toc71781918"/>
-      <w:r>
-        <w:t>3. Modelul Relațional</w:t>
+      <w:bookmarkStart w:id="9" w:name="_Toc71782130"/>
+      <w:r>
+        <w:lastRenderedPageBreak/>
+        <w:t>4</w:t>
+      </w:r>
+      <w:r>
+        <w:t>. Modelul Relațional</w:t>
+      </w:r>
+      <w:bookmarkEnd w:id="9"/>
+    </w:p>
+    <w:p>
+      <w:pPr>
+        <w:pStyle w:val="Textsimplu"/>
+      </w:pPr>
+      <w:r>
+        <w:t>Totuși, complexitatea programelor crește, astfel încât chiar și REST devine mai dificil de folosit. REST, în cea mai mare măsură, este conceput pentru aplicații network, cât și rezultatul interogării acestui API este un dataset complet. Acest fapt trezește conflicte când se cere informații din două baze de date, complet diferite. Astfel, atunci când interogările sunt mai complexe, iar protocoalele sunt diferite, programatorul întâlnește problema deja cunoscută: tranziția lentă, numărul enorm de cod și utilizarea inadecvată a memoriei. </w:t>
+      </w:r>
+    </w:p>
+    <w:p>
+      <w:pPr>
+        <w:pStyle w:val="Textsimplu"/>
+      </w:pPr>
+      <w:r>
+        <w:t>Pentru a soluționa această problemă a fost elaborat un concept, care permite m</w:t>
+      </w:r>
+      <w:r>
+        <w:t>anevrarea datelor din obiecte [5</w:t>
+      </w:r>
+      <w:r>
+        <w:t xml:space="preserve">]. Misiunea generală a </w:t>
+      </w:r>
+      <w:r>
+        <w:rPr>
+          <w:i/>
+          <w:iCs/>
+        </w:rPr>
+        <w:t xml:space="preserve">Conceptului Obiect - Relațional </w:t>
+      </w:r>
+      <w:r>
+        <w:t>(abreviat, ORM) este economisirea rândurilor de cod, ceea ce duce la mărirea semnificativă a vitezei de execuție a programului. Plus la aceasta, o mare parte a implementărilor acestui model, permite definirea, schimbarea, descrierea codului de interogare SQL, care va fi utilizat pentru acțiuni ca salvarea bazei, încărcarea, căutarea, etc., la necesitate cu un obiect constant.</w:t>
+      </w:r>
+    </w:p>
+    <w:p>
+      <w:pPr>
+        <w:pStyle w:val="Textsimplu"/>
+      </w:pPr>
+      <w:r>
+        <w:t>Astfel, modelul ORM permite interogarea concretă, rapidă și concisă a bazelor de date, când se discută despre păstrarea obiectelor.</w:t>
+      </w:r>
+    </w:p>
+    <w:p>
+      <w:pPr>
+        <w:pStyle w:val="Supcapitol"/>
+      </w:pPr>
+      <w:bookmarkStart w:id="10" w:name="_Toc71782131"/>
+      <w:r>
+        <w:t>4</w:t>
+      </w:r>
+      <w:r>
+        <w:t>.1 Teoria Grafurilor</w:t>
       </w:r>
       <w:bookmarkEnd w:id="10"/>
     </w:p>
@@ -2889,272 +2999,286 @@
         <w:pStyle w:val="Textsimplu"/>
       </w:pPr>
       <w:r>
-        <w:t>Totuși, complexitatea programelor crește, astfel încât chiar și REST devine mai dificil de folosit. REST, în cea mai mare măsură, este conceput pentru aplicații network, cât și rezultatul interogării acestui API este un dataset complet. Acest fapt trezește conflicte când se cere informații din două baze de date, complet diferite. Astfel, atunci când interogările sunt mai complexe, iar protocoalele sunt diferite, programatorul întâlnește problema deja cunoscută: tranziția lentă, numărul enorm de cod și utilizarea inadecvată a memoriei. </w:t>
-      </w:r>
+        <w:t>Teoria Grafurilor a pornit de la amuzamente matematice, ca apoi să devină obiecte de studii și principii, pe care se bazează multe arhitecturi și algoritme în informatică. Definiția grafului presupune un grup de obiecte, între care există legături. Obiectele se mai numesc vârfuri sau noduri, legăturile sunt numite muchii [6]</w:t>
+      </w:r>
+    </w:p>
+    <w:p>
+      <w:pPr>
+        <w:pStyle w:val="Supcapitol"/>
+      </w:pPr>
+      <w:bookmarkStart w:id="11" w:name="_Toc71782132"/>
+      <w:r>
+        <w:t>4</w:t>
+      </w:r>
+      <w:r>
+        <w:t>.2</w:t>
+      </w:r>
+      <w:r>
+        <w:t xml:space="preserve"> Modelul GraphQL</w:t>
+      </w:r>
+      <w:bookmarkEnd w:id="11"/>
     </w:p>
     <w:p>
       <w:pPr>
         <w:pStyle w:val="Textsimplu"/>
-      </w:pPr>
-      <w:r>
+        <w:rPr>
+          <w:color w:val="000000"/>
+        </w:rPr>
+      </w:pPr>
+      <w:r>
+        <w:rPr>
+          <w:color w:val="000000"/>
+        </w:rPr>
+        <w:t xml:space="preserve">Un exemplu de structură de acest tip este GraphQL. Ca o definiție generală, GraphQL este o sintaxă, care se utilizează pentru declararea și interogarea structurilor de date, adică a obiectelor. Întocmirea unei declarații, sau interogări este una simplă. </w:t>
+      </w:r>
+    </w:p>
+    <w:p>
+      <w:pPr>
+        <w:pStyle w:val="Textsimplu"/>
+        <w:rPr>
+          <w:lang w:val="ru-RU"/>
+        </w:rPr>
+      </w:pPr>
+      <w:r>
+        <w:t xml:space="preserve">În secvența de cod este indicat concret, ce date solicităm din întreaga bază, folosind o structură, din punct de vedere grafic asemănătoare cu un graf, iar răspunsul va fi de tip JSON. </w:t>
+      </w:r>
+      <w:r>
+        <w:t>In</w:t>
+      </w:r>
+      <w:r>
+        <w:t>terog</w:t>
+      </w:r>
+      <w:r>
+        <w:t>ările</w:t>
+      </w:r>
+      <w:r>
+        <w:t xml:space="preserve"> se va executa rapid, întrucât solicitarea este de minim elemente, ceea ce duce la tranziția a minim de elemente. Dar și forma dată este una mai ușor de scris, deci mai comodă. </w:t>
+      </w:r>
+    </w:p>
+    <w:p>
+      <w:pPr>
+        <w:pStyle w:val="Textsimplu"/>
+      </w:pPr>
+      <w:r>
+        <w:t>Principiile GraphQL sunt următoarele [7, p. 18]:</w:t>
+      </w:r>
+    </w:p>
+    <w:p>
+      <w:pPr>
+        <w:pStyle w:val="Textsimplu"/>
+        <w:rPr>
+          <w:rFonts w:ascii="Arial" w:hAnsi="Arial" w:cs="Arial"/>
+        </w:rPr>
+      </w:pPr>
+      <w:r>
+        <w:rPr>
+          <w:i/>
+          <w:iCs/>
+        </w:rPr>
+        <w:t>Modelul ierarhic</w:t>
+      </w:r>
+      <w:r>
+        <w:t xml:space="preserve"> – câmpurile sunt încorporate în alte câmpuri, iar forma interogării este identică cu forma datelor returnare.</w:t>
+      </w:r>
+    </w:p>
+    <w:p>
+      <w:pPr>
+        <w:pStyle w:val="Textsimplu"/>
+        <w:rPr>
+          <w:rFonts w:ascii="Arial" w:hAnsi="Arial" w:cs="Arial"/>
+        </w:rPr>
+      </w:pPr>
+      <w:r>
+        <w:rPr>
+          <w:i/>
+          <w:iCs/>
+        </w:rPr>
         <w:lastRenderedPageBreak/>
-        <w:t>Pentru a soluționa această problemă a fost elaborat un concept, care permite m</w:t>
-      </w:r>
-      <w:r>
-        <w:t>anevrarea datelor din obiecte [5</w:t>
-      </w:r>
-      <w:r>
-        <w:t xml:space="preserve">]. Misiunea generală a </w:t>
-      </w:r>
+        <w:t>Orientarea către produs</w:t>
+      </w:r>
+      <w:r>
+        <w:t xml:space="preserve"> – GraphQL presupune satisfacerea condițiile datelor ale clienților, precum și a limbajului, timpului de rulare aștept.</w:t>
+      </w:r>
+    </w:p>
+    <w:p>
+      <w:pPr>
+        <w:pStyle w:val="Textsimplu"/>
+        <w:rPr>
+          <w:rFonts w:ascii="Arial" w:hAnsi="Arial" w:cs="Arial"/>
+        </w:rPr>
+      </w:pPr>
       <w:r>
         <w:rPr>
           <w:i/>
           <w:iCs/>
         </w:rPr>
-        <w:t xml:space="preserve">Conceptului Obiect - Relațional </w:t>
-      </w:r>
-      <w:r>
-        <w:t>(abreviat, ORM) este economisirea rândurilor de cod, ceea ce duce la mărirea semnificativă a vitezei de execuție a programului. Plus la aceasta, o mare parte a implementărilor acestui model, permite definirea, schimbarea, descrierea codului de interogare SQL, care va fi utilizat pentru acțiuni ca salvarea bazei, încărcarea, căutarea, etc., la necesitate cu un obiect constant.</w:t>
+        <w:t>Tipologia strictă</w:t>
+      </w:r>
+      <w:r>
+        <w:t xml:space="preserve"> – Serverul GraphQL este acceptat de sistemul GraphQL, astfel încât grafic, orice punct al schemei de date are tipul său propriu, în conformitate cu care va fi prelucrat la interogare.</w:t>
       </w:r>
     </w:p>
     <w:p>
       <w:pPr>
         <w:pStyle w:val="Textsimplu"/>
-      </w:pPr>
-      <w:r>
-        <w:t>Astfel, modelul ORM permite interogarea concretă, rapidă și concisă a bazelor de date, când se discută despre păstrarea obiectelor.</w:t>
-      </w:r>
-    </w:p>
-    <w:p>
-      <w:pPr>
-        <w:pStyle w:val="Supcapitol"/>
-      </w:pPr>
-      <w:bookmarkStart w:id="11" w:name="_Toc71781919"/>
-      <w:r>
-        <w:t>3.1 Teoria Grafurilor</w:t>
-      </w:r>
-      <w:bookmarkEnd w:id="11"/>
+        <w:rPr>
+          <w:rFonts w:ascii="Arial" w:hAnsi="Arial" w:cs="Arial"/>
+        </w:rPr>
+      </w:pPr>
+      <w:r>
+        <w:rPr>
+          <w:i/>
+          <w:iCs/>
+        </w:rPr>
+        <w:t>Interogări, determinate de client</w:t>
+      </w:r>
+      <w:r>
+        <w:t xml:space="preserve"> – Serverul GraphQL permite manevrarea interogărilor după cerințele concrete ale utilizatorului.</w:t>
+      </w:r>
     </w:p>
     <w:p>
       <w:pPr>
         <w:pStyle w:val="Textsimplu"/>
-      </w:pPr>
-      <w:r>
-        <w:t>Teoria Grafurilor a pornit de la amuzamente matematice, ca apoi să devină obiecte de studii și principii, pe care se bazează multe arhitecturi și algoritme în informatică. Definiția grafului presupune un grup de obiecte, între care există legături. Obiectele se mai numesc vârfuri sau noduri, legăturile sunt numite muchii [6]</w:t>
-      </w:r>
-    </w:p>
-    <w:p>
-      <w:pPr>
-        <w:pStyle w:val="Supcapitol"/>
-      </w:pPr>
-      <w:bookmarkStart w:id="12" w:name="_Toc71781920"/>
-      <w:r>
-        <w:t>3.2</w:t>
-      </w:r>
-      <w:r>
-        <w:t xml:space="preserve"> Modelul GraphQL</w:t>
-      </w:r>
+        <w:rPr>
+          <w:rFonts w:ascii="Arial" w:hAnsi="Arial" w:cs="Arial"/>
+        </w:rPr>
+      </w:pPr>
+      <w:r>
+        <w:rPr>
+          <w:i/>
+          <w:iCs/>
+        </w:rPr>
+        <w:t>Introspectivă</w:t>
+      </w:r>
+      <w:r>
+        <w:t xml:space="preserve"> – limbajul GraphQL poate interoga sistemul unui Server GraphQL.</w:t>
+      </w:r>
+    </w:p>
+    <w:p>
+      <w:pPr>
+        <w:pStyle w:val="Textsimplu"/>
+      </w:pPr>
+      <w:r>
+        <w:t>Revenind la definiție, se accentuează faptul că GraphQL este o sintaxă, o specificație. Legătura cu baza de date se face în dependență de limbajul pe care îl folosim.</w:t>
+      </w:r>
+    </w:p>
+    <w:p>
+      <w:pPr>
+        <w:pStyle w:val="Textsimplu"/>
+      </w:pPr>
+      <w:r>
+        <w:t>GraphQL nu este bazat pe utilizarea unei singure baze de date. Dar dacă există mai multe baze, toate fiind scrise în diferite limbaje, de exemplu SQL și NoSQL, procesul de combinare și unire a bazelor totuși are loc. Există o aplicație-client și două servere diferite, cu API (</w:t>
+      </w:r>
+      <w:r>
+        <w:rPr>
+          <w:i/>
+          <w:iCs/>
+        </w:rPr>
+        <w:t>Application Programming Interface – descrierea tuturor modurilor de interogare dintre două sau mai multe programe)</w:t>
+      </w:r>
+      <w:r>
+        <w:t xml:space="preserve"> diferite. Pentru stabilirea unei legături sigure, este nevoie de a folosi anumite protocoale (</w:t>
+      </w:r>
+      <w:r>
+        <w:rPr>
+          <w:i/>
+          <w:iCs/>
+        </w:rPr>
+        <w:t>http</w:t>
+      </w:r>
+      <w:r>
+        <w:t xml:space="preserve">, </w:t>
+      </w:r>
+      <w:r>
+        <w:rPr>
+          <w:i/>
+          <w:iCs/>
+        </w:rPr>
+        <w:t>ssh</w:t>
+      </w:r>
+      <w:r>
+        <w:t xml:space="preserve">, </w:t>
+      </w:r>
+      <w:r>
+        <w:rPr>
+          <w:i/>
+          <w:iCs/>
+        </w:rPr>
+        <w:t>ws</w:t>
+      </w:r>
+      <w:r>
+        <w:t>, cli), și, în cazul când protocoalele serverelor diferă, este nevoie de a folosi un API Gateway. Un API Gateway este un instrument de utilizare a API-ului, când merge vorba de crearea unei arhitecturi multitentative. Aceasta prezintă un microserver, care permite, în cel mai optimizat mod, folosirea resurselor și optimizarea cheltuielilor în interogări cu mai mulți clienți. De fapt, GraphQL este un exemplu de API Gateway, deoarece el este ca un strat adiacent între aplicație-client și servere. Transportarea rezultatelor interogărilor pe traseul client-server se execută cu ajutorul oricărui protocol, în dependență de cel utilizat de server în felul următor: se cere o resursă anumită de la GraphQL server în primul rând, acest sever analizează interogarea, parcurge graful în mod recursiv, și execută pentru fiecare câmp interogarea dată; apoi, când toate datele sunt primite de la serverele bazelor de date GraphQL-server întoarce rezultatul aplicației-client.</w:t>
+      </w:r>
+    </w:p>
+    <w:p>
+      <w:pPr>
+        <w:pStyle w:val="Textsimplu"/>
+      </w:pPr>
+      <w:r>
+        <w:t>Pe lângă interogări, GraphQL poate fi folosit la adăugarea unor elemente în bază de date, poate fi ca un listener, care permite observarea schimbărilor în timp real(folosit la primirea listei de persoane, care au reacționat la publicații în rețele de socializare), etc.</w:t>
+      </w:r>
+    </w:p>
+    <w:p>
+      <w:pPr>
+        <w:rPr>
+          <w:rFonts w:ascii="Times New Roman" w:eastAsia="Times New Roman" w:hAnsi="Times New Roman" w:cs="Times New Roman"/>
+          <w:b/>
+          <w:caps/>
+          <w:sz w:val="36"/>
+          <w:szCs w:val="36"/>
+          <w:lang w:val="ro-MO"/>
+        </w:rPr>
+      </w:pPr>
+      <w:r>
+        <w:br w:type="page"/>
+      </w:r>
+    </w:p>
+    <w:p>
+      <w:pPr>
+        <w:pStyle w:val="Titlu"/>
+      </w:pPr>
+      <w:r>
+        <w:lastRenderedPageBreak/>
+        <w:t>Concluzie</w:t>
+      </w:r>
+    </w:p>
+    <w:p>
+      <w:pPr>
+        <w:pStyle w:val="Textsimplu"/>
+      </w:pPr>
+      <w:r>
+        <w:t>În ziua de azi, bazele</w:t>
+      </w:r>
+      <w:r>
+        <w:t> de date, </w:t>
+      </w:r>
+      <w:r>
+        <w:t>prezintă, în principiu</w:t>
+      </w:r>
+      <w:r>
+        <w:t>, </w:t>
+      </w:r>
+      <w:r>
+        <w:t>cel mai important mecanism în orice domeniu, întrucât datele pe zi ce trece cresc, iar manipularea lor poate avea o importanță decesivă și iminentă. Cantitatea datelor crește în progresie geometrică, cât și complexitatea lor. Menirea inovațiilor în baze de date, accentuând modelul ORM, poate chiar și viitoarele modele care vor mai apărea, este de ușurarea, inovarea și oferirea programării și proiectării bazelor o vizualitate mul mai aproape de lumea reală, cât și mult mai aproape de paradigmele de programare.</w:t>
+      </w:r>
+    </w:p>
+    <w:p>
+      <w:pPr>
+        <w:pStyle w:val="Textsimplu"/>
+      </w:pPr>
+      <w:r>
+        <w:t>Totuși, nu ar fi corect de discriminat tipul relațional, cât și de amplificat importanța modelului ORM. Fiecare model de bază de dată este stric menit pentru anumite cazuri, probleme informatice, etc, cel relațional prelucrând cu excelență enormă datele de tip primitiv, iar cele complexe sunt manipulate de ORM.</w:t>
+      </w:r>
+    </w:p>
+    <w:p>
+      <w:pPr>
+        <w:pStyle w:val="Textsimplu"/>
+      </w:pPr>
+      <w:r>
+        <w:t>În concluzie, se mai adaugă că mecanismele sunt in permanentă schimbare, tipurile sunt în permanentă schimbare, fiecare programator în parte este capabil să-și aleagă metoda sa.</w:t>
+      </w:r>
+      <w:bookmarkStart w:id="12" w:name="_GoBack"/>
       <w:bookmarkEnd w:id="12"/>
-    </w:p>
-    <w:p>
-      <w:pPr>
-        <w:pStyle w:val="Textsimplu"/>
-        <w:rPr>
-          <w:color w:val="000000"/>
-        </w:rPr>
-      </w:pPr>
-      <w:r>
-        <w:rPr>
-          <w:color w:val="000000"/>
-        </w:rPr>
-        <w:t xml:space="preserve">Un exemplu de structură de acest tip este GraphQL. Ca o definiție generală, GraphQL este o sintaxă, care se utilizează pentru declararea și interogarea structurilor de date, adică a obiectelor. Întocmirea unei declarații, sau interogări este una simplă. </w:t>
-      </w:r>
-    </w:p>
-    <w:p>
-      <w:pPr>
-        <w:pStyle w:val="Textsimplu"/>
-        <w:rPr>
-          <w:lang w:val="ru-RU"/>
-        </w:rPr>
-      </w:pPr>
-      <w:r>
-        <w:t xml:space="preserve">În secvența de cod este indicat concret, ce date solicităm din întreaga bază, folosind o structură, din punct de vedere grafic asemănătoare cu un graf, iar răspunsul va fi de tip JSON. </w:t>
-      </w:r>
-      <w:r>
-        <w:t>In</w:t>
-      </w:r>
-      <w:r>
-        <w:t>terog</w:t>
-      </w:r>
-      <w:r>
-        <w:t>ările</w:t>
-      </w:r>
-      <w:r>
-        <w:t xml:space="preserve"> se va executa rapid, întrucât solicitarea este de minim elemente, ceea ce duce la tranziția a minim de elemente. Dar și forma dată este una mai ușor de scris, deci mai comodă. </w:t>
-      </w:r>
-    </w:p>
-    <w:p>
-      <w:pPr>
-        <w:pStyle w:val="Textsimplu"/>
-      </w:pPr>
-      <w:r>
-        <w:t>Principiile GraphQL sunt următoarele [7, p. 18]:</w:t>
-      </w:r>
-    </w:p>
-    <w:p>
-      <w:pPr>
-        <w:pStyle w:val="Textsimplu"/>
-        <w:rPr>
-          <w:rFonts w:ascii="Arial" w:hAnsi="Arial" w:cs="Arial"/>
-        </w:rPr>
-      </w:pPr>
-      <w:r>
-        <w:rPr>
-          <w:i/>
-          <w:iCs/>
-        </w:rPr>
-        <w:t>Modelul ierarhic</w:t>
-      </w:r>
-      <w:r>
-        <w:t xml:space="preserve"> – câmpurile sunt încorporate în alte câmpuri, iar forma interogării este identică cu forma datelor returnare.</w:t>
-      </w:r>
-    </w:p>
-    <w:p>
-      <w:pPr>
-        <w:pStyle w:val="Textsimplu"/>
-        <w:rPr>
-          <w:rFonts w:ascii="Arial" w:hAnsi="Arial" w:cs="Arial"/>
-        </w:rPr>
-      </w:pPr>
-      <w:r>
-        <w:rPr>
-          <w:i/>
-          <w:iCs/>
-        </w:rPr>
-        <w:t>Orientarea către produs</w:t>
-      </w:r>
-      <w:r>
-        <w:t xml:space="preserve"> – GraphQL presupune satisfacerea condițiile datelor ale clienților, precum și a limbajului, timpului de rulare aștept.</w:t>
-      </w:r>
-    </w:p>
-    <w:p>
-      <w:pPr>
-        <w:pStyle w:val="Textsimplu"/>
-        <w:rPr>
-          <w:rFonts w:ascii="Arial" w:hAnsi="Arial" w:cs="Arial"/>
-        </w:rPr>
-      </w:pPr>
-      <w:r>
-        <w:rPr>
-          <w:i/>
-          <w:iCs/>
-        </w:rPr>
-        <w:t>Tipologia strictă</w:t>
-      </w:r>
-      <w:r>
-        <w:t xml:space="preserve"> – Serverul GraphQL este acceptat de sistemul GraphQL, astfel încât grafic, orice punct al schemei de date are tipul său propriu, în conformitate cu care va fi prelucrat la interogare.</w:t>
-      </w:r>
-    </w:p>
-    <w:p>
-      <w:pPr>
-        <w:pStyle w:val="Textsimplu"/>
-        <w:rPr>
-          <w:rFonts w:ascii="Arial" w:hAnsi="Arial" w:cs="Arial"/>
-        </w:rPr>
-      </w:pPr>
-      <w:r>
-        <w:rPr>
-          <w:i/>
-          <w:iCs/>
-        </w:rPr>
-        <w:t>Interogări, determinate de client</w:t>
-      </w:r>
-      <w:r>
-        <w:t xml:space="preserve"> – Serverul GraphQL permite manevrarea interogărilor după cerințele concrete ale utilizatorului.</w:t>
-      </w:r>
-    </w:p>
-    <w:p>
-      <w:pPr>
-        <w:pStyle w:val="Textsimplu"/>
-        <w:rPr>
-          <w:rFonts w:ascii="Arial" w:hAnsi="Arial" w:cs="Arial"/>
-        </w:rPr>
-      </w:pPr>
-      <w:r>
-        <w:rPr>
-          <w:i/>
-          <w:iCs/>
-        </w:rPr>
-        <w:t>Introspectivă</w:t>
-      </w:r>
-      <w:r>
-        <w:t xml:space="preserve"> – limbajul GraphQL poate interoga sistemul unui Server GraphQL.</w:t>
-      </w:r>
-    </w:p>
-    <w:p>
-      <w:pPr>
-        <w:pStyle w:val="Textsimplu"/>
-      </w:pPr>
-      <w:r>
-        <w:lastRenderedPageBreak/>
-        <w:t>Revenind la definiție, se accentuează faptul că GraphQL este o sintaxă, o specificație. Legătura cu baza de date se face în dependență de limbajul pe care îl folosim.</w:t>
-      </w:r>
-    </w:p>
-    <w:p>
-      <w:pPr>
-        <w:pStyle w:val="Textsimplu"/>
-      </w:pPr>
-      <w:r>
-        <w:t>GraphQL nu este bazat pe utilizarea unei singure baze de date. Dar dacă există mai multe baze, toate fiind scrise în diferite limbaje, de exemplu SQL și NoSQL, procesul de combinare și unire a bazelor totuși are loc. Există o aplicație-client și două servere diferite, cu API (</w:t>
-      </w:r>
-      <w:r>
-        <w:rPr>
-          <w:i/>
-          <w:iCs/>
-        </w:rPr>
-        <w:t>Application Programming Interface – descrierea tuturor modurilor de interogare dintre două sau mai multe programe)</w:t>
-      </w:r>
-      <w:r>
-        <w:t xml:space="preserve"> diferite. Pentru stabilirea unei legături sigure, este nevoie de a folosi anumite protocoale (</w:t>
-      </w:r>
-      <w:r>
-        <w:rPr>
-          <w:i/>
-          <w:iCs/>
-        </w:rPr>
-        <w:t>http</w:t>
-      </w:r>
-      <w:r>
-        <w:t xml:space="preserve">, </w:t>
-      </w:r>
-      <w:r>
-        <w:rPr>
-          <w:i/>
-          <w:iCs/>
-        </w:rPr>
-        <w:t>ssh</w:t>
-      </w:r>
-      <w:r>
-        <w:t xml:space="preserve">, </w:t>
-      </w:r>
-      <w:r>
-        <w:rPr>
-          <w:i/>
-          <w:iCs/>
-        </w:rPr>
-        <w:t>ws</w:t>
-      </w:r>
-      <w:r>
-        <w:t>, cli), și, în cazul când protocoalele serverelor diferă, este nevoie de a folosi un API Gateway. Un API Gateway este un instrument de utilizare a API-ului, când merge vorba de crearea unei arhitecturi multitentative. Aceasta prezintă un microserver, care permite, în cel mai optimizat mod, folosirea resurselor și optimizarea cheltuielilor în interogări cu mai mulți clienți. De fapt, GraphQL este un exemplu de API Gateway, deoarece el este ca un strat adiacent între aplicație-client și servere. Transportarea rezultatelor interogărilor pe traseul client-server se execută cu ajutorul oricărui protocol, în dependență de cel utilizat de server în felul următor: se cere o resursă anumită de la GraphQL server în primul rând, acest sever analizează interogarea, parcurge graful în mod recursiv, și execută pentru fiecare câmp interogarea dată; apoi, când toate datele sunt primite de la serverele bazelor de date GraphQL-server întoarce rezultatul aplicației-client.</w:t>
-      </w:r>
-    </w:p>
-    <w:p>
-      <w:pPr>
-        <w:pStyle w:val="Textsimplu"/>
-      </w:pPr>
-      <w:r>
-        <w:t>Pe lângă interogări, GraphQL poate fi folosit la adăugarea unor elemente în bază de date, poate fi ca un listener, care permite observarea schimbărilor în timp real(folosit la primirea listei de persoane, care au reacționat la publicații în rețele de socializare), etc.</w:t>
-      </w:r>
     </w:p>
     <w:p>
       <w:pPr>
@@ -3211,7 +3335,7 @@
       <w:pPr>
         <w:pStyle w:val="Titlu"/>
       </w:pPr>
-      <w:bookmarkStart w:id="13" w:name="_Toc71781921"/>
+      <w:bookmarkStart w:id="13" w:name="_Toc71782133"/>
       <w:r>
         <w:lastRenderedPageBreak/>
         <w:t>BIBLIOGRAFIE</w:t>
@@ -3878,8 +4002,7 @@
     </w:p>
     <w:sectPr>
       <w:footerReference w:type="default" r:id="rId15"/>
-      <w:headerReference w:type="first" r:id="rId16"/>
-      <w:footerReference w:type="first" r:id="rId17"/>
+      <w:footerReference w:type="first" r:id="rId16"/>
       <w:pgSz w:w="11909" w:h="16834"/>
       <w:pgMar w:top="425" w:right="1440" w:bottom="1440" w:left="1440" w:header="720" w:footer="720" w:gutter="0"/>
       <w:pgNumType w:start="1"/>
@@ -3934,7 +4057,7 @@
       <w:rPr>
         <w:noProof/>
       </w:rPr>
-      <w:t>2</w:t>
+      <w:t>10</w:t>
     </w:r>
     <w:r>
       <w:fldChar w:fldCharType="end"/>
@@ -3976,12 +4099,6 @@
     </w:p>
   </w:footnote>
 </w:footnotes>
-</file>
-
-<file path=word/header1.xml><?xml version="1.0" encoding="utf-8"?>
-<w:hdr xmlns:wpc="http://schemas.microsoft.com/office/word/2010/wordprocessingCanvas" xmlns:mc="http://schemas.openxmlformats.org/markup-compatibility/2006" xmlns:o="urn:schemas-microsoft-com:office:office" xmlns:r="http://schemas.openxmlformats.org/officeDocument/2006/relationships" xmlns:m="http://schemas.openxmlformats.org/officeDocument/2006/math" xmlns:v="urn:schemas-microsoft-com:vml" xmlns:wp14="http://schemas.microsoft.com/office/word/2010/wordprocessingDrawing" xmlns:wp="http://schemas.openxmlformats.org/drawingml/2006/wordprocessingDrawing" xmlns:w10="urn:schemas-microsoft-com:office:word" xmlns:w="http://schemas.openxmlformats.org/wordprocessingml/2006/main" xmlns:w14="http://schemas.microsoft.com/office/word/2010/wordml" xmlns:wpg="http://schemas.microsoft.com/office/word/2010/wordprocessingGroup" xmlns:wpi="http://schemas.microsoft.com/office/word/2010/wordprocessingInk" xmlns:wne="http://schemas.microsoft.com/office/word/2006/wordml" xmlns:wps="http://schemas.microsoft.com/office/word/2010/wordprocessingShape" mc:Ignorable="w14 wp14">
-  <w:p/>
-</w:hdr>
 </file>
 
 <file path=word/numbering.xml><?xml version="1.0" encoding="utf-8"?>
@@ -5170,6 +5287,11 @@
       </w:tblCellMar>
     </w:tblPr>
   </w:style>
+  <w:style w:type="character" w:customStyle="1" w:styleId="spelle">
+    <w:name w:val="spelle"/>
+    <w:basedOn w:val="a0"/>
+    <w:rsid w:val="000C755D"/>
+  </w:style>
 </w:styles>
 </file>
 
@@ -5710,6 +5832,11 @@
       </w:tblCellMar>
     </w:tblPr>
   </w:style>
+  <w:style w:type="character" w:customStyle="1" w:styleId="spelle">
+    <w:name w:val="spelle"/>
+    <w:basedOn w:val="a0"/>
+    <w:rsid w:val="000C755D"/>
+  </w:style>
 </w:styles>
 </file>
 
@@ -6038,7 +6165,7 @@
 </file>
 
 <file path=customXml/itemProps1.xml><?xml version="1.0" encoding="utf-8"?>
-<ds:datastoreItem xmlns:ds="http://schemas.openxmlformats.org/officeDocument/2006/customXml" ds:itemID="{1A0DAB8E-69B1-4EB6-8BD3-E0578237B663}">
+<ds:datastoreItem xmlns:ds="http://schemas.openxmlformats.org/officeDocument/2006/customXml" ds:itemID="{994A1F0D-43B3-4792-8A8C-B55CF227BE8A}">
   <ds:schemaRefs>
     <ds:schemaRef ds:uri="http://schemas.openxmlformats.org/officeDocument/2006/bibliography"/>
   </ds:schemaRefs>

</xml_diff>